<commit_message>
Observaciones Guías DAMOP / AVISOS
Observaciones Guías DAMOP / AVISOS
</commit_message>
<xml_diff>
--- a/PDRMYE/GUIAS RÁPIDAS/DAMOP/Catálogos/AVISOS.docx
+++ b/PDRMYE/GUIAS RÁPIDAS/DAMOP/Catálogos/AVISOS.docx
@@ -1,6 +1,6 @@
 
 <file path=word/document.xml><?xml version="1.0" encoding="utf-8"?>
-<w:document xmlns:wpc="http://schemas.microsoft.com/office/word/2010/wordprocessingCanvas" xmlns:cx="http://schemas.microsoft.com/office/drawing/2014/chartex" xmlns:cx1="http://schemas.microsoft.com/office/drawing/2015/9/8/chartex" xmlns:mc="http://schemas.openxmlformats.org/markup-compatibility/2006" xmlns:o="urn:schemas-microsoft-com:office:office" xmlns:r="http://schemas.openxmlformats.org/officeDocument/2006/relationships" xmlns:m="http://schemas.openxmlformats.org/officeDocument/2006/math" xmlns:v="urn:schemas-microsoft-com:vml" xmlns:wp14="http://schemas.microsoft.com/office/word/2010/wordprocessingDrawing" xmlns:wp="http://schemas.openxmlformats.org/drawingml/2006/wordprocessingDrawing" xmlns:w10="urn:schemas-microsoft-com:office:word" xmlns:w="http://schemas.openxmlformats.org/wordprocessingml/2006/main" xmlns:w14="http://schemas.microsoft.com/office/word/2010/wordml" xmlns:w15="http://schemas.microsoft.com/office/word/2012/wordml" xmlns:w16se="http://schemas.microsoft.com/office/word/2015/wordml/symex" xmlns:wpg="http://schemas.microsoft.com/office/word/2010/wordprocessingGroup" xmlns:wpi="http://schemas.microsoft.com/office/word/2010/wordprocessingInk" xmlns:wne="http://schemas.microsoft.com/office/word/2006/wordml" xmlns:wps="http://schemas.microsoft.com/office/word/2010/wordprocessingShape" mc:Ignorable="w14 w15 w16se wp14">
+<w:document xmlns:wpc="http://schemas.microsoft.com/office/word/2010/wordprocessingCanvas" xmlns:cx="http://schemas.microsoft.com/office/drawing/2014/chartex" xmlns:mc="http://schemas.openxmlformats.org/markup-compatibility/2006" xmlns:o="urn:schemas-microsoft-com:office:office" xmlns:r="http://schemas.openxmlformats.org/officeDocument/2006/relationships" xmlns:m="http://schemas.openxmlformats.org/officeDocument/2006/math" xmlns:v="urn:schemas-microsoft-com:vml" xmlns:wp14="http://schemas.microsoft.com/office/word/2010/wordprocessingDrawing" xmlns:wp="http://schemas.openxmlformats.org/drawingml/2006/wordprocessingDrawing" xmlns:w10="urn:schemas-microsoft-com:office:word" xmlns:w="http://schemas.openxmlformats.org/wordprocessingml/2006/main" xmlns:w14="http://schemas.microsoft.com/office/word/2010/wordml" xmlns:w15="http://schemas.microsoft.com/office/word/2012/wordml" xmlns:w16se="http://schemas.microsoft.com/office/word/2015/wordml/symex" xmlns:wpg="http://schemas.microsoft.com/office/word/2010/wordprocessingGroup" xmlns:wpi="http://schemas.microsoft.com/office/word/2010/wordprocessingInk" xmlns:wne="http://schemas.microsoft.com/office/word/2006/wordml" xmlns:wps="http://schemas.microsoft.com/office/word/2010/wordprocessingShape" mc:Ignorable="w14 w15 w16se wp14">
   <w:body>
     <w:p>
       <w:pPr>
@@ -100,7 +100,7 @@
               </wp:anchor>
             </w:drawing>
           </mc:Choice>
-          <mc:Fallback>
+          <mc:Fallback xmlns:cx1="http://schemas.microsoft.com/office/drawing/2015/9/8/chartex">
             <w:pict>
               <v:rect w14:anchorId="06FFA84B" id="Rectángulo 3" o:spid="_x0000_s1026" style="position:absolute;margin-left:0;margin-top:-55.8pt;width:582.7pt;height:760.2pt;z-index:-251512832;visibility:visible;mso-wrap-style:square;mso-width-percent:0;mso-height-percent:0;mso-wrap-distance-left:9pt;mso-wrap-distance-top:0;mso-wrap-distance-right:9pt;mso-wrap-distance-bottom:0;mso-position-horizontal:left;mso-position-horizontal-relative:page;mso-position-vertical:absolute;mso-position-vertical-relative:text;mso-width-percent:0;mso-height-percent:0;mso-width-relative:margin;mso-height-relative:margin;v-text-anchor:middle" o:gfxdata="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" fillcolor="#f2f2f2" stroked="f" strokeweight="1pt">
                 <v:shadow on="t" type="perspective" color="black" opacity="7208f" offset="0,0" matrix="66847f,,,66847f"/>
@@ -355,7 +355,7 @@
               </wp:anchor>
             </w:drawing>
           </mc:Choice>
-          <mc:Fallback>
+          <mc:Fallback xmlns:cx1="http://schemas.microsoft.com/office/drawing/2015/9/8/chartex">
             <w:pict>
               <v:rect w14:anchorId="6E426A2F" id="Rectángulo 4" o:spid="_x0000_s1026" style="position:absolute;left:0;text-align:left;margin-left:-70pt;margin-top:29.8pt;width:579.3pt;height:73.55pt;z-index:251781120;visibility:visible;mso-wrap-style:square;mso-width-percent:0;mso-height-percent:0;mso-wrap-distance-left:9pt;mso-wrap-distance-top:0;mso-wrap-distance-right:9pt;mso-wrap-distance-bottom:0;mso-position-horizontal:absolute;mso-position-horizontal-relative:margin;mso-position-vertical:absolute;mso-position-vertical-relative:text;mso-width-percent:0;mso-height-percent:0;mso-width-relative:margin;mso-height-relative:margin;v-text-anchor:middle" o:gfxdata="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" fillcolor="#aaa [3030]" stroked="f">
                 <v:fill color2="#a3a3a3 [3174]" rotate="t" colors="0 #afafaf;.5 #a5a5a5;1 #929292" focus="100%" type="gradient">
@@ -444,6 +444,12 @@
           <w:szCs w:val="44"/>
         </w:rPr>
       </w:pPr>
+      <w:r>
+        <w:rPr>
+          <w:rStyle w:val="Refdecomentario"/>
+        </w:rPr>
+        <w:commentReference w:id="0"/>
+      </w:r>
     </w:p>
     <w:p>
       <w:pPr>
@@ -568,7 +574,7 @@
                     <pic:cNvPicPr/>
                   </pic:nvPicPr>
                   <pic:blipFill>
-                    <a:blip r:embed="rId9" cstate="print">
+                    <a:blip r:embed="rId11" cstate="print">
                       <a:extLst>
                         <a:ext uri="{28A0092B-C50C-407E-A947-70E740481C1C}">
                           <a14:useLocalDpi xmlns:a14="http://schemas.microsoft.com/office/drawing/2010/main" val="0"/>
@@ -671,11 +677,31 @@
     <w:p>
       <w:pPr>
         <w:spacing w:line="276" w:lineRule="auto"/>
-        <w:jc w:val="center"/>
-        <w:rPr>
-          <w:rFonts w:ascii="Arial" w:hAnsi="Arial" w:cs="Arial"/>
-        </w:rPr>
-      </w:pPr>
+        <w:rPr>
+          <w:rFonts w:ascii="Arial" w:hAnsi="Arial" w:cs="Arial"/>
+        </w:rPr>
+      </w:pPr>
+      <w:commentRangeStart w:id="1"/>
+      <w:r>
+        <w:rPr>
+          <w:rFonts w:ascii="Arial" w:hAnsi="Arial" w:cs="Arial"/>
+        </w:rPr>
+        <w:lastRenderedPageBreak/>
+        <w:t>MÓDULO</w:t>
+      </w:r>
+      <w:commentRangeEnd w:id="1"/>
+      <w:r>
+        <w:rPr>
+          <w:rStyle w:val="Refdecomentario"/>
+        </w:rPr>
+        <w:commentReference w:id="1"/>
+      </w:r>
+      <w:r>
+        <w:rPr>
+          <w:rFonts w:ascii="Arial" w:hAnsi="Arial" w:cs="Arial"/>
+        </w:rPr>
+        <w:t xml:space="preserve"> </w:t>
+      </w:r>
     </w:p>
     <w:p>
       <w:pPr>
@@ -775,7 +801,7 @@
               </wp:anchor>
             </w:drawing>
           </mc:Choice>
-          <mc:Fallback>
+          <mc:Fallback xmlns:cx1="http://schemas.microsoft.com/office/drawing/2015/9/8/chartex">
             <w:pict>
               <v:rect w14:anchorId="63962291" id="Rectángulo 23" o:spid="_x0000_s1027" style="position:absolute;left:0;text-align:left;margin-left:0;margin-top:2.05pt;width:533.9pt;height:21.05pt;z-index:251801600;visibility:visible;mso-wrap-style:square;mso-width-percent:0;mso-height-percent:0;mso-wrap-distance-left:9pt;mso-wrap-distance-top:0;mso-wrap-distance-right:9pt;mso-wrap-distance-bottom:0;mso-position-horizontal:center;mso-position-horizontal-relative:margin;mso-position-vertical:absolute;mso-position-vertical-relative:text;mso-width-percent:0;mso-height-percent:0;mso-width-relative:margin;mso-height-relative:margin;v-text-anchor:middle" o:gfxdata="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" fillcolor="#aaa [3030]" stroked="f">
                 <v:fill color2="#a3a3a3 [3174]" rotate="t" colors="0 #afafaf;.5 #a5a5a5;1 #929292" focus="100%" type="gradient">
@@ -1469,7 +1495,7 @@
               </wp:anchor>
             </w:drawing>
           </mc:Choice>
-          <mc:Fallback>
+          <mc:Fallback xmlns:cx1="http://schemas.microsoft.com/office/drawing/2015/9/8/chartex">
             <w:pict>
               <v:rect w14:anchorId="19E49FED" id="Rectángulo 15" o:spid="_x0000_s1028" style="position:absolute;margin-left:-38.85pt;margin-top:18.8pt;width:533.9pt;height:21.05pt;z-index:251782144;visibility:visible;mso-wrap-style:square;mso-width-percent:0;mso-height-percent:0;mso-wrap-distance-left:9pt;mso-wrap-distance-top:0;mso-wrap-distance-right:9pt;mso-wrap-distance-bottom:0;mso-position-horizontal:absolute;mso-position-horizontal-relative:margin;mso-position-vertical:absolute;mso-position-vertical-relative:text;mso-width-percent:0;mso-height-percent:0;mso-width-relative:margin;mso-height-relative:margin;v-text-anchor:middle" o:gfxdata="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" fillcolor="#aaa [3030]" stroked="f">
                 <v:fill color2="#a3a3a3 [3174]" rotate="t" colors="0 #afafaf;.5 #a5a5a5;1 #929292" focus="100%" type="gradient">
@@ -1666,7 +1692,7 @@
               </wp:anchor>
             </w:drawing>
           </mc:Choice>
-          <mc:Fallback>
+          <mc:Fallback xmlns:cx1="http://schemas.microsoft.com/office/drawing/2015/9/8/chartex">
             <w:pict>
               <v:rect w14:anchorId="65862A9D" id="Rectángulo 17" o:spid="_x0000_s1029" style="position:absolute;margin-left:63.65pt;margin-top:21.25pt;width:346.4pt;height:89.3pt;z-index:251784192;visibility:visible;mso-wrap-style:square;mso-height-percent:0;mso-wrap-distance-left:9pt;mso-wrap-distance-top:0;mso-wrap-distance-right:9pt;mso-wrap-distance-bottom:0;mso-position-horizontal:absolute;mso-position-horizontal-relative:text;mso-position-vertical:absolute;mso-position-vertical-relative:text;mso-height-percent:0;mso-height-relative:margin;v-text-anchor:middle" o:gfxdata="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" fillcolor="white [3201]" strokecolor="#a5a5a5 [3206]" strokeweight="1pt">
                 <v:textbox>
@@ -1834,7 +1860,7 @@
               </wp:anchor>
             </w:drawing>
           </mc:Choice>
-          <mc:Fallback>
+          <mc:Fallback xmlns:cx1="http://schemas.microsoft.com/office/drawing/2015/9/8/chartex">
             <w:pict>
               <v:rect w14:anchorId="77267B3C" id="Rectángulo 16" o:spid="_x0000_s1030" style="position:absolute;margin-left:63.7pt;margin-top:.4pt;width:347.05pt;height:20.4pt;z-index:251783168;visibility:visible;mso-wrap-style:square;mso-width-percent:0;mso-height-percent:0;mso-wrap-distance-left:9pt;mso-wrap-distance-top:0;mso-wrap-distance-right:9pt;mso-wrap-distance-bottom:0;mso-position-horizontal:absolute;mso-position-horizontal-relative:text;mso-position-vertical:absolute;mso-position-vertical-relative:text;mso-width-percent:0;mso-height-percent:0;mso-width-relative:margin;mso-height-relative:margin;v-text-anchor:middle" o:gfxdata="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" fillcolor="#c3c3c3 [2166]" strokecolor="#a5a5a5 [3206]" strokeweight=".5pt">
                 <v:fill color2="#b6b6b6 [2614]" rotate="t" colors="0 #d2d2d2;.5 #c8c8c8;1 silver" focus="100%" type="gradient">
@@ -1935,16 +1961,16 @@
           <w:b w:val="0"/>
         </w:rPr>
       </w:pPr>
-      <w:bookmarkStart w:id="0" w:name="_Toc123297018"/>
-      <w:bookmarkStart w:id="1" w:name="_Toc125708143"/>
+      <w:bookmarkStart w:id="2" w:name="_Toc123297018"/>
+      <w:bookmarkStart w:id="3" w:name="_Toc125708143"/>
       <w:r>
         <w:rPr>
           <w:rFonts w:cs="Arial"/>
         </w:rPr>
         <w:t>Objetivo</w:t>
       </w:r>
-      <w:bookmarkEnd w:id="0"/>
-      <w:bookmarkEnd w:id="1"/>
+      <w:bookmarkEnd w:id="2"/>
+      <w:bookmarkEnd w:id="3"/>
     </w:p>
     <w:p>
       <w:pPr>
@@ -2032,16 +2058,16 @@
           <w:b w:val="0"/>
         </w:rPr>
       </w:pPr>
-      <w:bookmarkStart w:id="2" w:name="_Toc123297019"/>
-      <w:bookmarkStart w:id="3" w:name="_Toc125708144"/>
+      <w:bookmarkStart w:id="4" w:name="_Toc123297019"/>
+      <w:bookmarkStart w:id="5" w:name="_Toc125708144"/>
       <w:r>
         <w:rPr>
           <w:rFonts w:cs="Arial"/>
         </w:rPr>
         <w:t>Alcance</w:t>
       </w:r>
-      <w:bookmarkEnd w:id="2"/>
-      <w:bookmarkEnd w:id="3"/>
+      <w:bookmarkEnd w:id="4"/>
+      <w:bookmarkEnd w:id="5"/>
       <w:r>
         <w:rPr>
           <w:rFonts w:cs="Arial"/>
@@ -2168,16 +2194,16 @@
           <w:rFonts w:cs="Arial"/>
         </w:rPr>
       </w:pPr>
-      <w:bookmarkStart w:id="4" w:name="_Toc123297020"/>
-      <w:bookmarkStart w:id="5" w:name="_Toc125708145"/>
+      <w:bookmarkStart w:id="6" w:name="_Toc123297020"/>
+      <w:bookmarkStart w:id="7" w:name="_Toc125708145"/>
       <w:r>
         <w:rPr>
           <w:rFonts w:cs="Arial"/>
         </w:rPr>
         <w:t>Usuario</w:t>
       </w:r>
-      <w:bookmarkEnd w:id="4"/>
-      <w:bookmarkEnd w:id="5"/>
+      <w:bookmarkEnd w:id="6"/>
+      <w:bookmarkEnd w:id="7"/>
     </w:p>
     <w:p>
       <w:pPr>
@@ -2404,7 +2430,7 @@
               </wp:anchor>
             </w:drawing>
           </mc:Choice>
-          <mc:Fallback>
+          <mc:Fallback xmlns:cx1="http://schemas.microsoft.com/office/drawing/2015/9/8/chartex">
             <w:pict>
               <v:rect w14:anchorId="71066FE7" id="Rectángulo 125" o:spid="_x0000_s1031" style="position:absolute;margin-left:-36.35pt;margin-top:3pt;width:533.9pt;height:21.05pt;z-index:251819008;visibility:visible;mso-wrap-style:square;mso-width-percent:0;mso-height-percent:0;mso-wrap-distance-left:9pt;mso-wrap-distance-top:0;mso-wrap-distance-right:9pt;mso-wrap-distance-bottom:0;mso-position-horizontal:absolute;mso-position-horizontal-relative:margin;mso-position-vertical:absolute;mso-position-vertical-relative:text;mso-width-percent:0;mso-height-percent:0;mso-width-relative:margin;mso-height-relative:margin;v-text-anchor:middle" o:gfxdata="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" fillcolor="#aaa [3030]" stroked="f">
                 <v:fill color2="#a3a3a3 [3174]" rotate="t" colors="0 #afafaf;.5 #a5a5a5;1 #929292" focus="100%" type="gradient">
@@ -2494,7 +2520,7 @@
           <w:rFonts w:cs="Arial"/>
         </w:rPr>
       </w:pPr>
-      <w:bookmarkStart w:id="6" w:name="_Toc125708146"/>
+      <w:bookmarkStart w:id="8" w:name="_Toc125708146"/>
       <w:r>
         <w:rPr>
           <w:rFonts w:cs="Arial"/>
@@ -2503,7 +2529,7 @@
         </w:rPr>
         <w:t>AVISOS</w:t>
       </w:r>
-      <w:bookmarkEnd w:id="6"/>
+      <w:bookmarkEnd w:id="8"/>
     </w:p>
     <w:p>
       <w:pPr>
@@ -2692,9 +2718,9 @@
           <w:rFonts w:cs="Arial"/>
         </w:rPr>
       </w:pPr>
-      <w:bookmarkStart w:id="7" w:name="_Toc124342027"/>
-      <w:bookmarkStart w:id="8" w:name="_Toc124346601"/>
-      <w:bookmarkStart w:id="9" w:name="_Toc125708147"/>
+      <w:bookmarkStart w:id="9" w:name="_Toc124342027"/>
+      <w:bookmarkStart w:id="10" w:name="_Toc124346601"/>
+      <w:bookmarkStart w:id="11" w:name="_Toc125708147"/>
       <w:r>
         <w:rPr>
           <w:rFonts w:cs="Arial"/>
@@ -2707,15 +2733,15 @@
         </w:rPr>
         <w:t xml:space="preserve"> de </w:t>
       </w:r>
-      <w:bookmarkEnd w:id="7"/>
-      <w:bookmarkEnd w:id="8"/>
+      <w:bookmarkEnd w:id="9"/>
+      <w:bookmarkEnd w:id="10"/>
       <w:r>
         <w:rPr>
           <w:rFonts w:cs="Arial"/>
         </w:rPr>
         <w:t>Avisos</w:t>
       </w:r>
-      <w:bookmarkEnd w:id="9"/>
+      <w:bookmarkEnd w:id="11"/>
     </w:p>
     <w:p>
       <w:r>
@@ -2747,7 +2773,7 @@
                     <pic:cNvPicPr/>
                   </pic:nvPicPr>
                   <pic:blipFill>
-                    <a:blip r:embed="rId10">
+                    <a:blip r:embed="rId12">
                       <a:extLst>
                         <a:ext uri="{28A0092B-C50C-407E-A947-70E740481C1C}">
                           <a14:useLocalDpi xmlns:a14="http://schemas.microsoft.com/office/drawing/2010/main" val="0"/>
@@ -2995,7 +3021,7 @@
               </wp:anchor>
             </w:drawing>
           </mc:Choice>
-          <mc:Fallback>
+          <mc:Fallback xmlns:cx1="http://schemas.microsoft.com/office/drawing/2015/9/8/chartex">
             <w:pict>
               <v:rect w14:anchorId="7A235CCF" id="Rectángulo 50" o:spid="_x0000_s1026" style="position:absolute;margin-left:232pt;margin-top:182.05pt;width:129pt;height:19pt;z-index:251850752;visibility:visible;mso-wrap-style:square;mso-width-percent:0;mso-height-percent:0;mso-wrap-distance-left:9pt;mso-wrap-distance-top:0;mso-wrap-distance-right:9pt;mso-wrap-distance-bottom:0;mso-position-horizontal:absolute;mso-position-horizontal-relative:page;mso-position-vertical:absolute;mso-position-vertical-relative:text;mso-width-percent:0;mso-height-percent:0;mso-width-relative:margin;mso-height-relative:margin;v-text-anchor:middle" o:gfxdata="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" filled="f" strokecolor="red" strokeweight="2.25pt">
                 <w10:wrap anchorx="page"/>
@@ -3033,7 +3059,7 @@
                     <pic:cNvPicPr/>
                   </pic:nvPicPr>
                   <pic:blipFill>
-                    <a:blip r:embed="rId10">
+                    <a:blip r:embed="rId12">
                       <a:extLst>
                         <a:ext uri="{28A0092B-C50C-407E-A947-70E740481C1C}">
                           <a14:useLocalDpi xmlns:a14="http://schemas.microsoft.com/office/drawing/2010/main" val="0"/>
@@ -3092,7 +3118,7 @@
                     </pic:cNvPicPr>
                   </pic:nvPicPr>
                   <pic:blipFill>
-                    <a:blip r:embed="rId11">
+                    <a:blip r:embed="rId13">
                       <a:extLst>
                         <a:ext uri="{28A0092B-C50C-407E-A947-70E740481C1C}">
                           <a14:useLocalDpi xmlns:a14="http://schemas.microsoft.com/office/drawing/2010/main" val="0"/>
@@ -3340,7 +3366,7 @@
               </wp:anchor>
             </w:drawing>
           </mc:Choice>
-          <mc:Fallback>
+          <mc:Fallback xmlns:cx1="http://schemas.microsoft.com/office/drawing/2015/9/8/chartex">
             <w:pict>
               <v:rect w14:anchorId="2AAC4865" id="Rectángulo 53" o:spid="_x0000_s1026" style="position:absolute;margin-left:65.2pt;margin-top:42.15pt;width:58.25pt;height:37.55pt;z-index:251870208;visibility:visible;mso-wrap-style:square;mso-width-percent:0;mso-height-percent:0;mso-wrap-distance-left:9pt;mso-wrap-distance-top:0;mso-wrap-distance-right:9pt;mso-wrap-distance-bottom:0;mso-position-horizontal:absolute;mso-position-horizontal-relative:margin;mso-position-vertical:absolute;mso-position-vertical-relative:text;mso-width-percent:0;mso-height-percent:0;mso-width-relative:margin;mso-height-relative:margin;v-text-anchor:middle" o:gfxdata="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" filled="f" strokecolor="red" strokeweight="2.25pt">
                 <w10:wrap anchorx="margin"/>
@@ -3349,7 +3375,6 @@
           </mc:Fallback>
         </mc:AlternateContent>
       </w:r>
-      <w:bookmarkStart w:id="10" w:name="_GoBack"/>
       <w:r>
         <w:rPr>
           <w:rFonts w:ascii="Arial" w:hAnsi="Arial" w:cs="Arial"/>
@@ -3375,7 +3400,7 @@
                     <pic:cNvPicPr/>
                   </pic:nvPicPr>
                   <pic:blipFill>
-                    <a:blip r:embed="rId12"/>
+                    <a:blip r:embed="rId14"/>
                     <a:stretch>
                       <a:fillRect/>
                     </a:stretch>
@@ -3405,7 +3430,6 @@
           </wp:inline>
         </w:drawing>
       </w:r>
-      <w:bookmarkEnd w:id="10"/>
     </w:p>
     <w:p>
       <w:pPr>
@@ -3543,7 +3567,7 @@
                     </pic:cNvPicPr>
                   </pic:nvPicPr>
                   <pic:blipFill>
-                    <a:blip r:embed="rId13">
+                    <a:blip r:embed="rId15">
                       <a:extLst>
                         <a:ext uri="{28A0092B-C50C-407E-A947-70E740481C1C}">
                           <a14:useLocalDpi xmlns:a14="http://schemas.microsoft.com/office/drawing/2010/main" val="0"/>
@@ -3653,7 +3677,7 @@
               </wp:anchor>
             </w:drawing>
           </mc:Choice>
-          <mc:Fallback>
+          <mc:Fallback xmlns:cx1="http://schemas.microsoft.com/office/drawing/2015/9/8/chartex">
             <w:pict>
               <v:rect w14:anchorId="5B179E24" id="Rectángulo 36" o:spid="_x0000_s1026" style="position:absolute;margin-left:33.8pt;margin-top:13.9pt;width:28.25pt;height:28.25pt;z-index:251874304;visibility:visible;mso-wrap-style:square;mso-width-percent:0;mso-height-percent:0;mso-wrap-distance-left:9pt;mso-wrap-distance-top:0;mso-wrap-distance-right:9pt;mso-wrap-distance-bottom:0;mso-position-horizontal:absolute;mso-position-horizontal-relative:page;mso-position-vertical:absolute;mso-position-vertical-relative:text;mso-width-percent:0;mso-height-percent:0;mso-width-relative:margin;mso-height-relative:margin;v-text-anchor:middle" o:gfxdata="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" filled="f" strokecolor="red" strokeweight="2.25pt">
                 <w10:wrap anchorx="page"/>
@@ -3683,7 +3707,7 @@
                     <pic:cNvPicPr/>
                   </pic:nvPicPr>
                   <pic:blipFill rotWithShape="1">
-                    <a:blip r:embed="rId14"/>
+                    <a:blip r:embed="rId16"/>
                     <a:srcRect b="34214"/>
                     <a:stretch/>
                   </pic:blipFill>
@@ -3734,7 +3758,33 @@
           <w:sz w:val="24"/>
           <w:szCs w:val="24"/>
         </w:rPr>
-        <w:t>Cargaremos el documento que contiene las imágenes, agregaremos la fecha de inicio y finalización en que se mostrara el aviso además de proporcionar un nombre con descripción para su identificación, al final presionar “Guardar”</w:t>
+        <w:t xml:space="preserve">Cargaremos el documento que contiene las imágenes, agregaremos la fecha de inicio y finalización en que se mostrara el aviso además de proporcionar un nombre con descripción para su identificación, al final </w:t>
+      </w:r>
+      <w:commentRangeStart w:id="12"/>
+      <w:r>
+        <w:rPr>
+          <w:rFonts w:ascii="Arial" w:hAnsi="Arial" w:cs="Arial"/>
+          <w:b/>
+          <w:sz w:val="24"/>
+          <w:szCs w:val="24"/>
+        </w:rPr>
+        <w:t>presionar</w:t>
+      </w:r>
+      <w:commentRangeEnd w:id="12"/>
+      <w:r>
+        <w:rPr>
+          <w:rStyle w:val="Refdecomentario"/>
+        </w:rPr>
+        <w:commentReference w:id="12"/>
+      </w:r>
+      <w:r>
+        <w:rPr>
+          <w:rFonts w:ascii="Arial" w:hAnsi="Arial" w:cs="Arial"/>
+          <w:b/>
+          <w:sz w:val="24"/>
+          <w:szCs w:val="24"/>
+        </w:rPr>
+        <w:t xml:space="preserve"> “Guardar”</w:t>
       </w:r>
     </w:p>
     <w:p>
@@ -3820,7 +3870,7 @@
               </wp:anchor>
             </w:drawing>
           </mc:Choice>
-          <mc:Fallback>
+          <mc:Fallback xmlns:cx1="http://schemas.microsoft.com/office/drawing/2015/9/8/chartex">
             <w:pict>
               <v:rect w14:anchorId="3D82A143" id="Rectángulo 64" o:spid="_x0000_s1026" style="position:absolute;margin-left:67.35pt;margin-top:80.6pt;width:26.65pt;height:23.25pt;flip:x;z-index:251886592;visibility:visible;mso-wrap-style:square;mso-width-percent:0;mso-height-percent:0;mso-wrap-distance-left:9pt;mso-wrap-distance-top:0;mso-wrap-distance-right:9pt;mso-wrap-distance-bottom:0;mso-position-horizontal:absolute;mso-position-horizontal-relative:page;mso-position-vertical:absolute;mso-position-vertical-relative:text;mso-width-percent:0;mso-height-percent:0;mso-width-relative:margin;mso-height-relative:margin;v-text-anchor:middle" o:gfxdata="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" filled="f" strokecolor="red" strokeweight="2.25pt">
                 <w10:wrap anchorx="page"/>
@@ -3902,7 +3952,7 @@
               </wp:anchor>
             </w:drawing>
           </mc:Choice>
-          <mc:Fallback>
+          <mc:Fallback xmlns:cx1="http://schemas.microsoft.com/office/drawing/2015/9/8/chartex">
             <w:pict>
               <v:rect w14:anchorId="03E3EE5A" id="Rectángulo 69" o:spid="_x0000_s1026" style="position:absolute;margin-left:53.85pt;margin-top:145.85pt;width:212.85pt;height:67pt;flip:x;z-index:251892736;visibility:visible;mso-wrap-style:square;mso-width-percent:0;mso-height-percent:0;mso-wrap-distance-left:9pt;mso-wrap-distance-top:0;mso-wrap-distance-right:9pt;mso-wrap-distance-bottom:0;mso-position-horizontal:absolute;mso-position-horizontal-relative:page;mso-position-vertical:absolute;mso-position-vertical-relative:text;mso-width-percent:0;mso-height-percent:0;mso-width-relative:margin;mso-height-relative:margin;v-text-anchor:middle" o:gfxdata="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" filled="f" strokecolor="red" strokeweight="2.25pt">
                 <w10:wrap anchorx="page"/>
@@ -3984,7 +4034,7 @@
               </wp:anchor>
             </w:drawing>
           </mc:Choice>
-          <mc:Fallback>
+          <mc:Fallback xmlns:cx1="http://schemas.microsoft.com/office/drawing/2015/9/8/chartex">
             <w:pict>
               <v:rect w14:anchorId="24C83774" id="Rectángulo 65" o:spid="_x0000_s1026" style="position:absolute;margin-left:67pt;margin-top:115.8pt;width:207.65pt;height:24.4pt;flip:x;z-index:251888640;visibility:visible;mso-wrap-style:square;mso-width-percent:0;mso-height-percent:0;mso-wrap-distance-left:9pt;mso-wrap-distance-top:0;mso-wrap-distance-right:9pt;mso-wrap-distance-bottom:0;mso-position-horizontal:absolute;mso-position-horizontal-relative:page;mso-position-vertical:absolute;mso-position-vertical-relative:text;mso-width-percent:0;mso-height-percent:0;mso-width-relative:margin;mso-height-relative:margin;v-text-anchor:middle" o:gfxdata="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" filled="f" strokecolor="red" strokeweight="2.25pt">
                 <w10:wrap anchorx="page"/>
@@ -4066,7 +4116,7 @@
               </wp:anchor>
             </w:drawing>
           </mc:Choice>
-          <mc:Fallback>
+          <mc:Fallback xmlns:cx1="http://schemas.microsoft.com/office/drawing/2015/9/8/chartex">
             <w:pict>
               <v:rect w14:anchorId="7E9FFFBF" id="Rectángulo 68" o:spid="_x0000_s1026" style="position:absolute;margin-left:278pt;margin-top:203.45pt;width:38.5pt;height:16.3pt;flip:x;z-index:251890688;visibility:visible;mso-wrap-style:square;mso-width-percent:0;mso-height-percent:0;mso-wrap-distance-left:9pt;mso-wrap-distance-top:0;mso-wrap-distance-right:9pt;mso-wrap-distance-bottom:0;mso-position-horizontal:absolute;mso-position-horizontal-relative:page;mso-position-vertical:absolute;mso-position-vertical-relative:text;mso-width-percent:0;mso-height-percent:0;mso-width-relative:margin;mso-height-relative:margin;v-text-anchor:middle" o:gfxdata="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" filled="f" strokecolor="red" strokeweight="2.25pt">
                 <w10:wrap anchorx="page"/>
@@ -4096,7 +4146,7 @@
                     <pic:cNvPicPr/>
                   </pic:nvPicPr>
                   <pic:blipFill>
-                    <a:blip r:embed="rId15"/>
+                    <a:blip r:embed="rId17"/>
                     <a:stretch>
                       <a:fillRect/>
                     </a:stretch>
@@ -4249,7 +4299,7 @@
               </wp:anchor>
             </w:drawing>
           </mc:Choice>
-          <mc:Fallback>
+          <mc:Fallback xmlns:cx1="http://schemas.microsoft.com/office/drawing/2015/9/8/chartex">
             <w:pict>
               <v:rect w14:anchorId="64E90658" id="Rectángulo 40" o:spid="_x0000_s1026" style="position:absolute;margin-left:31.9pt;margin-top:62.85pt;width:534.05pt;height:17.55pt;z-index:251876352;visibility:visible;mso-wrap-style:square;mso-width-percent:0;mso-height-percent:0;mso-wrap-distance-left:9pt;mso-wrap-distance-top:0;mso-wrap-distance-right:9pt;mso-wrap-distance-bottom:0;mso-position-horizontal:absolute;mso-position-horizontal-relative:page;mso-position-vertical:absolute;mso-position-vertical-relative:text;mso-width-percent:0;mso-height-percent:0;mso-width-relative:margin;mso-height-relative:margin;v-text-anchor:middle" o:gfxdata="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" filled="f" strokecolor="red" strokeweight="2.25pt">
                 <w10:wrap anchorx="page"/>
@@ -4283,7 +4333,7 @@
                     <pic:cNvPicPr/>
                   </pic:nvPicPr>
                   <pic:blipFill>
-                    <a:blip r:embed="rId12"/>
+                    <a:blip r:embed="rId14"/>
                     <a:stretch>
                       <a:fillRect/>
                     </a:stretch>
@@ -4339,7 +4389,41 @@
           <w:sz w:val="24"/>
           <w:szCs w:val="24"/>
         </w:rPr>
-        <w:t>caso de ser necesario más adelante, esta información puede ser editada utilizando el botón “Editar”</w:t>
+        <w:t>caso de ser necesario más adelante, esta información puede ser editada utilizando el botón “</w:t>
+      </w:r>
+      <w:commentRangeStart w:id="13"/>
+      <w:commentRangeStart w:id="14"/>
+      <w:r>
+        <w:rPr>
+          <w:rFonts w:ascii="Arial" w:hAnsi="Arial" w:cs="Arial"/>
+          <w:b/>
+          <w:sz w:val="24"/>
+          <w:szCs w:val="24"/>
+        </w:rPr>
+        <w:t>Editar</w:t>
+      </w:r>
+      <w:commentRangeEnd w:id="13"/>
+      <w:r>
+        <w:rPr>
+          <w:rStyle w:val="Refdecomentario"/>
+        </w:rPr>
+        <w:commentReference w:id="13"/>
+      </w:r>
+      <w:commentRangeEnd w:id="14"/>
+      <w:r>
+        <w:rPr>
+          <w:rStyle w:val="Refdecomentario"/>
+        </w:rPr>
+        <w:commentReference w:id="14"/>
+      </w:r>
+      <w:r>
+        <w:rPr>
+          <w:rFonts w:ascii="Arial" w:hAnsi="Arial" w:cs="Arial"/>
+          <w:b/>
+          <w:sz w:val="24"/>
+          <w:szCs w:val="24"/>
+        </w:rPr>
+        <w:t>”</w:t>
       </w:r>
     </w:p>
     <w:p>
@@ -4425,7 +4509,7 @@
               </wp:anchor>
             </w:drawing>
           </mc:Choice>
-          <mc:Fallback>
+          <mc:Fallback xmlns:cx1="http://schemas.microsoft.com/office/drawing/2015/9/8/chartex">
             <w:pict>
               <v:rect w14:anchorId="70764BBA" id="Rectángulo 43" o:spid="_x0000_s1026" style="position:absolute;margin-left:489.8pt;margin-top:61.7pt;width:21.9pt;height:18.75pt;z-index:251878400;visibility:visible;mso-wrap-style:square;mso-width-percent:0;mso-height-percent:0;mso-wrap-distance-left:9pt;mso-wrap-distance-top:0;mso-wrap-distance-right:9pt;mso-wrap-distance-bottom:0;mso-position-horizontal:absolute;mso-position-horizontal-relative:page;mso-position-vertical:absolute;mso-position-vertical-relative:text;mso-width-percent:0;mso-height-percent:0;mso-width-relative:margin;mso-height-relative:margin;v-text-anchor:middle" o:gfxdata="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" filled="f" strokecolor="red" strokeweight="2.25pt">
                 <w10:wrap anchorx="page"/>
@@ -4459,7 +4543,7 @@
                     <pic:cNvPicPr/>
                   </pic:nvPicPr>
                   <pic:blipFill>
-                    <a:blip r:embed="rId12"/>
+                    <a:blip r:embed="rId14"/>
                     <a:stretch>
                       <a:fillRect/>
                     </a:stretch>
@@ -4610,7 +4694,7 @@
               </wp:anchor>
             </w:drawing>
           </mc:Choice>
-          <mc:Fallback>
+          <mc:Fallback xmlns:cx1="http://schemas.microsoft.com/office/drawing/2015/9/8/chartex">
             <w:pict>
               <v:rect w14:anchorId="5CE7D130" id="Rectángulo 44" o:spid="_x0000_s1026" style="position:absolute;margin-left:406.35pt;margin-top:216.85pt;width:71.95pt;height:26.9pt;z-index:251880448;visibility:visible;mso-wrap-style:square;mso-width-percent:0;mso-height-percent:0;mso-wrap-distance-left:9pt;mso-wrap-distance-top:0;mso-wrap-distance-right:9pt;mso-wrap-distance-bottom:0;mso-position-horizontal:absolute;mso-position-horizontal-relative:page;mso-position-vertical:absolute;mso-position-vertical-relative:text;mso-width-percent:0;mso-height-percent:0;mso-width-relative:margin;mso-height-relative:margin;v-text-anchor:middle" o:gfxdata="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" filled="f" strokecolor="red" strokeweight="2.25pt">
                 <w10:wrap anchorx="page"/>
@@ -4644,7 +4728,7 @@
                     <pic:cNvPicPr/>
                   </pic:nvPicPr>
                   <pic:blipFill>
-                    <a:blip r:embed="rId16"/>
+                    <a:blip r:embed="rId18"/>
                     <a:stretch>
                       <a:fillRect/>
                     </a:stretch>
@@ -4806,7 +4890,7 @@
               </wp:anchor>
             </w:drawing>
           </mc:Choice>
-          <mc:Fallback>
+          <mc:Fallback xmlns:cx1="http://schemas.microsoft.com/office/drawing/2015/9/8/chartex">
             <w:pict>
               <v:rect w14:anchorId="6822FFEE" id="Rectángulo 46" o:spid="_x0000_s1026" style="position:absolute;margin-left:511.55pt;margin-top:61.3pt;width:21.9pt;height:18.7pt;z-index:251882496;visibility:visible;mso-wrap-style:square;mso-width-percent:0;mso-height-percent:0;mso-wrap-distance-left:9pt;mso-wrap-distance-top:0;mso-wrap-distance-right:9pt;mso-wrap-distance-bottom:0;mso-position-horizontal:absolute;mso-position-horizontal-relative:page;mso-position-vertical:absolute;mso-position-vertical-relative:text;mso-width-percent:0;mso-height-percent:0;mso-width-relative:margin;mso-height-relative:margin;v-text-anchor:middle" o:gfxdata="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" filled="f" strokecolor="red" strokeweight="2.25pt">
                 <w10:wrap anchorx="page"/>
@@ -4840,7 +4924,7 @@
                     <pic:cNvPicPr/>
                   </pic:nvPicPr>
                   <pic:blipFill>
-                    <a:blip r:embed="rId12"/>
+                    <a:blip r:embed="rId14"/>
                     <a:stretch>
                       <a:fillRect/>
                     </a:stretch>
@@ -4973,7 +5057,7 @@
               </wp:anchor>
             </w:drawing>
           </mc:Choice>
-          <mc:Fallback>
+          <mc:Fallback xmlns:cx1="http://schemas.microsoft.com/office/drawing/2015/9/8/chartex">
             <w:pict>
               <v:rect w14:anchorId="3EBD5F16" id="Rectángulo 51" o:spid="_x0000_s1026" style="position:absolute;margin-left:33.2pt;margin-top:31.4pt;width:54.3pt;height:15.65pt;z-index:251884544;visibility:visible;mso-wrap-style:square;mso-width-percent:0;mso-height-percent:0;mso-wrap-distance-left:9pt;mso-wrap-distance-top:0;mso-wrap-distance-right:9pt;mso-wrap-distance-bottom:0;mso-position-horizontal:absolute;mso-position-horizontal-relative:page;mso-position-vertical:absolute;mso-position-vertical-relative:text;mso-width-percent:0;mso-height-percent:0;mso-width-relative:margin;mso-height-relative:margin;v-text-anchor:middle" o:gfxdata="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" filled="f" strokecolor="red" strokeweight="2.25pt">
                 <w10:wrap anchorx="page"/>
@@ -5007,7 +5091,7 @@
                     <pic:cNvPicPr/>
                   </pic:nvPicPr>
                   <pic:blipFill>
-                    <a:blip r:embed="rId12"/>
+                    <a:blip r:embed="rId14"/>
                     <a:stretch>
                       <a:fillRect/>
                     </a:stretch>
@@ -5038,9 +5122,35 @@
         </w:drawing>
       </w:r>
     </w:p>
+    <w:p>
+      <w:pPr>
+        <w:ind w:left="-1276"/>
+        <w:rPr>
+          <w:rFonts w:ascii="Arial" w:hAnsi="Arial" w:cs="Arial"/>
+          <w:b/>
+          <w:sz w:val="24"/>
+          <w:szCs w:val="24"/>
+        </w:rPr>
+      </w:pPr>
+      <w:r>
+        <w:rPr>
+          <w:rFonts w:ascii="Arial" w:hAnsi="Arial" w:cs="Arial"/>
+          <w:b/>
+          <w:sz w:val="24"/>
+          <w:szCs w:val="24"/>
+        </w:rPr>
+        <w:t xml:space="preserve">*** </w:t>
+      </w:r>
+      <w:r>
+        <w:rPr>
+          <w:rStyle w:val="Refdecomentario"/>
+        </w:rPr>
+        <w:commentReference w:id="16"/>
+      </w:r>
+    </w:p>
     <w:sectPr>
-      <w:headerReference w:type="default" r:id="rId17"/>
-      <w:footerReference w:type="default" r:id="rId18"/>
+      <w:headerReference w:type="default" r:id="rId19"/>
+      <w:footerReference w:type="default" r:id="rId20"/>
       <w:pgSz w:w="12240" w:h="15840" w:code="1"/>
       <w:pgMar w:top="1417" w:right="1701" w:bottom="1417" w:left="1701" w:header="708" w:footer="708" w:gutter="0"/>
       <w:cols w:space="708"/>
@@ -5051,8 +5161,361 @@
 </w:document>
 </file>
 
+<file path=word/comments.xml><?xml version="1.0" encoding="utf-8"?>
+<w:comments xmlns:wpc="http://schemas.microsoft.com/office/word/2010/wordprocessingCanvas" xmlns:cx="http://schemas.microsoft.com/office/drawing/2014/chartex" xmlns:mc="http://schemas.openxmlformats.org/markup-compatibility/2006" xmlns:o="urn:schemas-microsoft-com:office:office" xmlns:r="http://schemas.openxmlformats.org/officeDocument/2006/relationships" xmlns:m="http://schemas.openxmlformats.org/officeDocument/2006/math" xmlns:v="urn:schemas-microsoft-com:vml" xmlns:wp14="http://schemas.microsoft.com/office/word/2010/wordprocessingDrawing" xmlns:wp="http://schemas.openxmlformats.org/drawingml/2006/wordprocessingDrawing" xmlns:w10="urn:schemas-microsoft-com:office:word" xmlns:w="http://schemas.openxmlformats.org/wordprocessingml/2006/main" xmlns:w14="http://schemas.microsoft.com/office/word/2010/wordml" xmlns:w15="http://schemas.microsoft.com/office/word/2012/wordml" xmlns:w16se="http://schemas.microsoft.com/office/word/2015/wordml/symex" xmlns:wpg="http://schemas.microsoft.com/office/word/2010/wordprocessingGroup" xmlns:wpi="http://schemas.microsoft.com/office/word/2010/wordprocessingInk" xmlns:wne="http://schemas.microsoft.com/office/word/2006/wordml" xmlns:wps="http://schemas.microsoft.com/office/word/2010/wordprocessingShape" mc:Ignorable="w14 w15 w16se wp14">
+  <w:comment w:id="0" w:author="INAP-QA" w:date="2023-01-27T13:08:00Z" w:initials="I">
+    <w:p>
+      <w:pPr>
+        <w:pStyle w:val="Textocomentario"/>
+        <w:rPr>
+          <w:rFonts w:ascii="Arial" w:hAnsi="Arial" w:cs="Arial"/>
+          <w:b/>
+          <w:sz w:val="36"/>
+          <w:szCs w:val="36"/>
+          <w:lang w:val="es-MX"/>
+        </w:rPr>
+      </w:pPr>
+      <w:r>
+        <w:rPr>
+          <w:rStyle w:val="Refdecomentario"/>
+        </w:rPr>
+        <w:annotationRef/>
+      </w:r>
+      <w:r>
+        <w:rPr>
+          <w:rFonts w:ascii="Arial" w:hAnsi="Arial" w:cs="Arial"/>
+          <w:b/>
+          <w:sz w:val="36"/>
+          <w:szCs w:val="36"/>
+          <w:lang w:val="es-MX"/>
+        </w:rPr>
+        <w:t>“DIRECCIÓN DE PLANEACIÓN HACENDARÍA”</w:t>
+      </w:r>
+      <w:r>
+        <w:rPr>
+          <w:rFonts w:ascii="Arial" w:hAnsi="Arial" w:cs="Arial"/>
+          <w:b/>
+          <w:sz w:val="36"/>
+          <w:szCs w:val="36"/>
+          <w:lang w:val="es-MX"/>
+        </w:rPr>
+        <w:t xml:space="preserve"> pertenece a CPH</w:t>
+      </w:r>
+    </w:p>
+    <w:p>
+      <w:pPr>
+        <w:pStyle w:val="Textocomentario"/>
+      </w:pPr>
+      <w:r>
+        <w:rPr>
+          <w:rFonts w:ascii="Helvetica" w:hAnsi="Helvetica"/>
+          <w:color w:val="000000"/>
+          <w:spacing w:val="2"/>
+          <w:shd w:val="clear" w:color="auto" w:fill="FFFFFF"/>
+        </w:rPr>
+        <w:t xml:space="preserve">Dirección De Atención a Municipios y Organismos Paraestatales </w:t>
+      </w:r>
+      <w:r>
+        <w:rPr>
+          <w:rFonts w:ascii="Helvetica" w:hAnsi="Helvetica"/>
+          <w:color w:val="000000"/>
+          <w:spacing w:val="2"/>
+          <w:shd w:val="clear" w:color="auto" w:fill="FFFFFF"/>
+        </w:rPr>
+        <w:t xml:space="preserve">DAMOP </w:t>
+      </w:r>
+    </w:p>
+  </w:comment>
+  <w:comment w:id="1" w:author="INAP-QA" w:date="2023-01-27T13:24:00Z" w:initials="I">
+    <w:p>
+      <w:pPr>
+        <w:pStyle w:val="Textocomentario"/>
+      </w:pPr>
+      <w:r>
+        <w:rPr>
+          <w:rStyle w:val="Refdecomentario"/>
+        </w:rPr>
+        <w:annotationRef/>
+      </w:r>
+      <w:r>
+        <w:t xml:space="preserve">MÓDULO – TIENE EL DE CPH </w:t>
+      </w:r>
+    </w:p>
+  </w:comment>
+  <w:comment w:id="12" w:author="INAP-QA" w:date="2023-01-27T13:41:00Z" w:initials="I">
+    <w:p>
+      <w:pPr>
+        <w:pStyle w:val="Textocomentario"/>
+      </w:pPr>
+      <w:r>
+        <w:rPr>
+          <w:rStyle w:val="Refdecomentario"/>
+        </w:rPr>
+        <w:annotationRef/>
+      </w:r>
+      <w:r>
+        <w:t xml:space="preserve">Sería bien si unificamos la imagen porque me aparece asá al darle clic a la carpeta carga y cambia de imagen. </w:t>
+      </w:r>
+    </w:p>
+    <w:p>
+      <w:pPr>
+        <w:pStyle w:val="Textocomentario"/>
+      </w:pPr>
+    </w:p>
+    <w:p>
+      <w:pPr>
+        <w:pStyle w:val="Textocomentario"/>
+      </w:pPr>
+      <w:r>
+        <w:rPr>
+          <w:noProof/>
+          <w:lang w:val="es-MX" w:eastAsia="es-MX"/>
+        </w:rPr>
+        <w:drawing>
+          <wp:inline distT="0" distB="0" distL="0" distR="0" wp14:anchorId="647AF5F9" wp14:editId="51917754">
+            <wp:extent cx="5612130" cy="2733040"/>
+            <wp:effectExtent l="0" t="0" r="7620" b="0"/>
+            <wp:docPr id="9" name="Imagen 9"/>
+            <wp:cNvGraphicFramePr>
+              <a:graphicFrameLocks xmlns:a="http://schemas.openxmlformats.org/drawingml/2006/main" noChangeAspect="1"/>
+            </wp:cNvGraphicFramePr>
+            <a:graphic xmlns:a="http://schemas.openxmlformats.org/drawingml/2006/main">
+              <a:graphicData uri="http://schemas.openxmlformats.org/drawingml/2006/picture">
+                <pic:pic xmlns:pic="http://schemas.openxmlformats.org/drawingml/2006/picture">
+                  <pic:nvPicPr>
+                    <pic:cNvPr id="1" name=""/>
+                    <pic:cNvPicPr/>
+                  </pic:nvPicPr>
+                  <pic:blipFill>
+                    <a:blip r:embed="rId1"/>
+                    <a:stretch>
+                      <a:fillRect/>
+                    </a:stretch>
+                  </pic:blipFill>
+                  <pic:spPr>
+                    <a:xfrm>
+                      <a:off x="0" y="0"/>
+                      <a:ext cx="5612130" cy="2733040"/>
+                    </a:xfrm>
+                    <a:prstGeom prst="rect">
+                      <a:avLst/>
+                    </a:prstGeom>
+                  </pic:spPr>
+                </pic:pic>
+              </a:graphicData>
+            </a:graphic>
+          </wp:inline>
+        </w:drawing>
+      </w:r>
+      <w:r>
+        <w:t xml:space="preserve"> </w:t>
+      </w:r>
+    </w:p>
+  </w:comment>
+  <w:comment w:id="13" w:author="INAP-QA" w:date="2023-01-27T13:33:00Z" w:initials="I">
+    <w:p>
+      <w:pPr>
+        <w:pStyle w:val="Textocomentario"/>
+      </w:pPr>
+      <w:r>
+        <w:rPr>
+          <w:rStyle w:val="Refdecomentario"/>
+        </w:rPr>
+        <w:annotationRef/>
+      </w:r>
+      <w:bookmarkStart w:id="15" w:name="_GoBack"/>
+      <w:r>
+        <w:t xml:space="preserve">El CAMPO DE ACCIONES EN LAS IMÁGENES APARECE DEL LADO CONTRARIO  </w:t>
+      </w:r>
+      <w:bookmarkEnd w:id="15"/>
+    </w:p>
+    <w:p>
+      <w:pPr>
+        <w:pStyle w:val="Textocomentario"/>
+      </w:pPr>
+    </w:p>
+    <w:p>
+      <w:pPr>
+        <w:pStyle w:val="Textocomentario"/>
+      </w:pPr>
+      <w:r>
+        <w:rPr>
+          <w:noProof/>
+          <w:lang w:val="es-MX" w:eastAsia="es-MX"/>
+        </w:rPr>
+        <w:drawing>
+          <wp:inline distT="0" distB="0" distL="0" distR="0" wp14:anchorId="47B1D953" wp14:editId="0CEB2118">
+            <wp:extent cx="2667000" cy="2419350"/>
+            <wp:effectExtent l="0" t="0" r="0" b="0"/>
+            <wp:docPr id="3" name="Imagen 3"/>
+            <wp:cNvGraphicFramePr>
+              <a:graphicFrameLocks xmlns:a="http://schemas.openxmlformats.org/drawingml/2006/main" noChangeAspect="1"/>
+            </wp:cNvGraphicFramePr>
+            <a:graphic xmlns:a="http://schemas.openxmlformats.org/drawingml/2006/main">
+              <a:graphicData uri="http://schemas.openxmlformats.org/drawingml/2006/picture">
+                <pic:pic xmlns:pic="http://schemas.openxmlformats.org/drawingml/2006/picture">
+                  <pic:nvPicPr>
+                    <pic:cNvPr id="1" name=""/>
+                    <pic:cNvPicPr/>
+                  </pic:nvPicPr>
+                  <pic:blipFill>
+                    <a:blip r:embed="rId2"/>
+                    <a:stretch>
+                      <a:fillRect/>
+                    </a:stretch>
+                  </pic:blipFill>
+                  <pic:spPr>
+                    <a:xfrm>
+                      <a:off x="0" y="0"/>
+                      <a:ext cx="2667000" cy="2419350"/>
+                    </a:xfrm>
+                    <a:prstGeom prst="rect">
+                      <a:avLst/>
+                    </a:prstGeom>
+                  </pic:spPr>
+                </pic:pic>
+              </a:graphicData>
+            </a:graphic>
+          </wp:inline>
+        </w:drawing>
+      </w:r>
+    </w:p>
+  </w:comment>
+  <w:comment w:id="14" w:author="INAP-QA" w:date="2023-01-27T13:35:00Z" w:initials="I">
+    <w:p>
+      <w:pPr>
+        <w:pStyle w:val="Textocomentario"/>
+      </w:pPr>
+      <w:r>
+        <w:rPr>
+          <w:rStyle w:val="Refdecomentario"/>
+        </w:rPr>
+        <w:annotationRef/>
+      </w:r>
+      <w:r>
+        <w:t xml:space="preserve">Falta el botón visualizar </w:t>
+      </w:r>
+    </w:p>
+    <w:p>
+      <w:pPr>
+        <w:pStyle w:val="Textocomentario"/>
+      </w:pPr>
+      <w:r>
+        <w:rPr>
+          <w:noProof/>
+          <w:lang w:val="es-MX" w:eastAsia="es-MX"/>
+        </w:rPr>
+        <w:drawing>
+          <wp:inline distT="0" distB="0" distL="0" distR="0" wp14:anchorId="13EEFE10" wp14:editId="7F53EDB3">
+            <wp:extent cx="5612130" cy="2746375"/>
+            <wp:effectExtent l="0" t="0" r="7620" b="0"/>
+            <wp:docPr id="7" name="Imagen 7"/>
+            <wp:cNvGraphicFramePr>
+              <a:graphicFrameLocks xmlns:a="http://schemas.openxmlformats.org/drawingml/2006/main" noChangeAspect="1"/>
+            </wp:cNvGraphicFramePr>
+            <a:graphic xmlns:a="http://schemas.openxmlformats.org/drawingml/2006/main">
+              <a:graphicData uri="http://schemas.openxmlformats.org/drawingml/2006/picture">
+                <pic:pic xmlns:pic="http://schemas.openxmlformats.org/drawingml/2006/picture">
+                  <pic:nvPicPr>
+                    <pic:cNvPr id="1" name=""/>
+                    <pic:cNvPicPr/>
+                  </pic:nvPicPr>
+                  <pic:blipFill>
+                    <a:blip r:embed="rId3"/>
+                    <a:stretch>
+                      <a:fillRect/>
+                    </a:stretch>
+                  </pic:blipFill>
+                  <pic:spPr>
+                    <a:xfrm>
+                      <a:off x="0" y="0"/>
+                      <a:ext cx="5612130" cy="2746375"/>
+                    </a:xfrm>
+                    <a:prstGeom prst="rect">
+                      <a:avLst/>
+                    </a:prstGeom>
+                  </pic:spPr>
+                </pic:pic>
+              </a:graphicData>
+            </a:graphic>
+          </wp:inline>
+        </w:drawing>
+      </w:r>
+    </w:p>
+  </w:comment>
+  <w:comment w:id="16" w:author="INAP-QA" w:date="2023-01-27T13:39:00Z" w:initials="I">
+    <w:p>
+      <w:pPr>
+        <w:pStyle w:val="Textocomentario"/>
+      </w:pPr>
+      <w:r>
+        <w:rPr>
+          <w:rStyle w:val="Refdecomentario"/>
+        </w:rPr>
+        <w:annotationRef/>
+      </w:r>
+      <w:r>
+        <w:t xml:space="preserve">Falta agregar para qué sirve el botón visualizar </w:t>
+      </w:r>
+      <w:r>
+        <w:rPr>
+          <w:noProof/>
+          <w:lang w:val="es-MX" w:eastAsia="es-MX"/>
+        </w:rPr>
+        <w:drawing>
+          <wp:inline distT="0" distB="0" distL="0" distR="0" wp14:anchorId="27DE4B88" wp14:editId="2DD6A22B">
+            <wp:extent cx="5612130" cy="2790190"/>
+            <wp:effectExtent l="0" t="0" r="7620" b="0"/>
+            <wp:docPr id="8" name="Imagen 8"/>
+            <wp:cNvGraphicFramePr>
+              <a:graphicFrameLocks xmlns:a="http://schemas.openxmlformats.org/drawingml/2006/main" noChangeAspect="1"/>
+            </wp:cNvGraphicFramePr>
+            <a:graphic xmlns:a="http://schemas.openxmlformats.org/drawingml/2006/main">
+              <a:graphicData uri="http://schemas.openxmlformats.org/drawingml/2006/picture">
+                <pic:pic xmlns:pic="http://schemas.openxmlformats.org/drawingml/2006/picture">
+                  <pic:nvPicPr>
+                    <pic:cNvPr id="1" name=""/>
+                    <pic:cNvPicPr/>
+                  </pic:nvPicPr>
+                  <pic:blipFill>
+                    <a:blip r:embed="rId4"/>
+                    <a:stretch>
+                      <a:fillRect/>
+                    </a:stretch>
+                  </pic:blipFill>
+                  <pic:spPr>
+                    <a:xfrm>
+                      <a:off x="0" y="0"/>
+                      <a:ext cx="5612130" cy="2790190"/>
+                    </a:xfrm>
+                    <a:prstGeom prst="rect">
+                      <a:avLst/>
+                    </a:prstGeom>
+                  </pic:spPr>
+                </pic:pic>
+              </a:graphicData>
+            </a:graphic>
+          </wp:inline>
+        </w:drawing>
+      </w:r>
+    </w:p>
+  </w:comment>
+</w:comments>
+</file>
+
+<file path=word/commentsExtended.xml><?xml version="1.0" encoding="utf-8"?>
+<w15:commentsEx xmlns:wpc="http://schemas.microsoft.com/office/word/2010/wordprocessingCanvas" xmlns:cx="http://schemas.microsoft.com/office/drawing/2014/chartex" xmlns:mc="http://schemas.openxmlformats.org/markup-compatibility/2006" xmlns:o="urn:schemas-microsoft-com:office:office" xmlns:r="http://schemas.openxmlformats.org/officeDocument/2006/relationships" xmlns:m="http://schemas.openxmlformats.org/officeDocument/2006/math" xmlns:v="urn:schemas-microsoft-com:vml" xmlns:wp14="http://schemas.microsoft.com/office/word/2010/wordprocessingDrawing" xmlns:wp="http://schemas.openxmlformats.org/drawingml/2006/wordprocessingDrawing" xmlns:w10="urn:schemas-microsoft-com:office:word" xmlns:w="http://schemas.openxmlformats.org/wordprocessingml/2006/main" xmlns:w14="http://schemas.microsoft.com/office/word/2010/wordml" xmlns:w15="http://schemas.microsoft.com/office/word/2012/wordml" xmlns:w16se="http://schemas.microsoft.com/office/word/2015/wordml/symex" xmlns:wpg="http://schemas.microsoft.com/office/word/2010/wordprocessingGroup" xmlns:wpi="http://schemas.microsoft.com/office/word/2010/wordprocessingInk" xmlns:wne="http://schemas.microsoft.com/office/word/2006/wordml" xmlns:wps="http://schemas.microsoft.com/office/word/2010/wordprocessingShape" mc:Ignorable="w14 w15 w16se wp14">
+  <w15:commentEx w15:paraId="0D2A67FE" w15:done="0"/>
+  <w15:commentEx w15:paraId="1488A50A" w15:done="0"/>
+  <w15:commentEx w15:paraId="7BCDE6E7" w15:done="0"/>
+  <w15:commentEx w15:paraId="2E0C6350" w15:done="0"/>
+  <w15:commentEx w15:paraId="52B05A70" w15:paraIdParent="2E0C6350" w15:done="0"/>
+  <w15:commentEx w15:paraId="3D0AFF79" w15:done="0"/>
+</w15:commentsEx>
+</file>
+
 <file path=word/endnotes.xml><?xml version="1.0" encoding="utf-8"?>
-<w:endnotes xmlns:wpc="http://schemas.microsoft.com/office/word/2010/wordprocessingCanvas" xmlns:cx="http://schemas.microsoft.com/office/drawing/2014/chartex" xmlns:cx1="http://schemas.microsoft.com/office/drawing/2015/9/8/chartex" xmlns:mc="http://schemas.openxmlformats.org/markup-compatibility/2006" xmlns:o="urn:schemas-microsoft-com:office:office" xmlns:r="http://schemas.openxmlformats.org/officeDocument/2006/relationships" xmlns:m="http://schemas.openxmlformats.org/officeDocument/2006/math" xmlns:v="urn:schemas-microsoft-com:vml" xmlns:wp14="http://schemas.microsoft.com/office/word/2010/wordprocessingDrawing" xmlns:wp="http://schemas.openxmlformats.org/drawingml/2006/wordprocessingDrawing" xmlns:w10="urn:schemas-microsoft-com:office:word" xmlns:w="http://schemas.openxmlformats.org/wordprocessingml/2006/main" xmlns:w14="http://schemas.microsoft.com/office/word/2010/wordml" xmlns:w15="http://schemas.microsoft.com/office/word/2012/wordml" xmlns:w16se="http://schemas.microsoft.com/office/word/2015/wordml/symex" xmlns:wpg="http://schemas.microsoft.com/office/word/2010/wordprocessingGroup" xmlns:wpi="http://schemas.microsoft.com/office/word/2010/wordprocessingInk" xmlns:wne="http://schemas.microsoft.com/office/word/2006/wordml" xmlns:wps="http://schemas.microsoft.com/office/word/2010/wordprocessingShape" mc:Ignorable="w14 w15 w16se wp14">
+<w:endnotes xmlns:wpc="http://schemas.microsoft.com/office/word/2010/wordprocessingCanvas" xmlns:cx="http://schemas.microsoft.com/office/drawing/2014/chartex" xmlns:mc="http://schemas.openxmlformats.org/markup-compatibility/2006" xmlns:o="urn:schemas-microsoft-com:office:office" xmlns:r="http://schemas.openxmlformats.org/officeDocument/2006/relationships" xmlns:m="http://schemas.openxmlformats.org/officeDocument/2006/math" xmlns:v="urn:schemas-microsoft-com:vml" xmlns:wp14="http://schemas.microsoft.com/office/word/2010/wordprocessingDrawing" xmlns:wp="http://schemas.openxmlformats.org/drawingml/2006/wordprocessingDrawing" xmlns:w10="urn:schemas-microsoft-com:office:word" xmlns:w="http://schemas.openxmlformats.org/wordprocessingml/2006/main" xmlns:w14="http://schemas.microsoft.com/office/word/2010/wordml" xmlns:w15="http://schemas.microsoft.com/office/word/2012/wordml" xmlns:w16se="http://schemas.microsoft.com/office/word/2015/wordml/symex" xmlns:wpg="http://schemas.microsoft.com/office/word/2010/wordprocessingGroup" xmlns:wpi="http://schemas.microsoft.com/office/word/2010/wordprocessingInk" xmlns:wne="http://schemas.microsoft.com/office/word/2006/wordml" xmlns:wps="http://schemas.microsoft.com/office/word/2010/wordprocessingShape" mc:Ignorable="w14 w15 w16se wp14">
   <w:endnote w:type="separator" w:id="-1">
     <w:p>
       <w:pPr>
@@ -5077,7 +5540,7 @@
 </file>
 
 <file path=word/footer1.xml><?xml version="1.0" encoding="utf-8"?>
-<w:ftr xmlns:wpc="http://schemas.microsoft.com/office/word/2010/wordprocessingCanvas" xmlns:cx="http://schemas.microsoft.com/office/drawing/2014/chartex" xmlns:cx1="http://schemas.microsoft.com/office/drawing/2015/9/8/chartex" xmlns:mc="http://schemas.openxmlformats.org/markup-compatibility/2006" xmlns:o="urn:schemas-microsoft-com:office:office" xmlns:r="http://schemas.openxmlformats.org/officeDocument/2006/relationships" xmlns:m="http://schemas.openxmlformats.org/officeDocument/2006/math" xmlns:v="urn:schemas-microsoft-com:vml" xmlns:wp14="http://schemas.microsoft.com/office/word/2010/wordprocessingDrawing" xmlns:wp="http://schemas.openxmlformats.org/drawingml/2006/wordprocessingDrawing" xmlns:w10="urn:schemas-microsoft-com:office:word" xmlns:w="http://schemas.openxmlformats.org/wordprocessingml/2006/main" xmlns:w14="http://schemas.microsoft.com/office/word/2010/wordml" xmlns:w15="http://schemas.microsoft.com/office/word/2012/wordml" xmlns:w16se="http://schemas.microsoft.com/office/word/2015/wordml/symex" xmlns:wpg="http://schemas.microsoft.com/office/word/2010/wordprocessingGroup" xmlns:wpi="http://schemas.microsoft.com/office/word/2010/wordprocessingInk" xmlns:wne="http://schemas.microsoft.com/office/word/2006/wordml" xmlns:wps="http://schemas.microsoft.com/office/word/2010/wordprocessingShape" mc:Ignorable="w14 w15 w16se wp14">
+<w:ftr xmlns:wpc="http://schemas.microsoft.com/office/word/2010/wordprocessingCanvas" xmlns:cx="http://schemas.microsoft.com/office/drawing/2014/chartex" xmlns:mc="http://schemas.openxmlformats.org/markup-compatibility/2006" xmlns:o="urn:schemas-microsoft-com:office:office" xmlns:r="http://schemas.openxmlformats.org/officeDocument/2006/relationships" xmlns:m="http://schemas.openxmlformats.org/officeDocument/2006/math" xmlns:v="urn:schemas-microsoft-com:vml" xmlns:wp14="http://schemas.microsoft.com/office/word/2010/wordprocessingDrawing" xmlns:wp="http://schemas.openxmlformats.org/drawingml/2006/wordprocessingDrawing" xmlns:w10="urn:schemas-microsoft-com:office:word" xmlns:w="http://schemas.openxmlformats.org/wordprocessingml/2006/main" xmlns:w14="http://schemas.microsoft.com/office/word/2010/wordml" xmlns:w15="http://schemas.microsoft.com/office/word/2012/wordml" xmlns:w16se="http://schemas.microsoft.com/office/word/2015/wordml/symex" xmlns:wpg="http://schemas.microsoft.com/office/word/2010/wordprocessingGroup" xmlns:wpi="http://schemas.microsoft.com/office/word/2010/wordprocessingInk" xmlns:wne="http://schemas.microsoft.com/office/word/2006/wordml" xmlns:wps="http://schemas.microsoft.com/office/word/2010/wordprocessingShape" mc:Ignorable="w14 w15 w16se wp14">
   <w:sdt>
     <w:sdtPr>
       <w:rPr>
@@ -5178,7 +5641,7 @@
                     </wp:anchor>
                   </w:drawing>
                 </mc:Choice>
-                <mc:Fallback>
+                <mc:Fallback xmlns:cx1="http://schemas.microsoft.com/office/drawing/2015/9/8/chartex">
                   <w:pict>
                     <v:line w14:anchorId="42D5C661" id="Conector recto 13" o:spid="_x0000_s1026" style="position:absolute;z-index:251662336;visibility:visible;mso-wrap-style:square;mso-width-percent:0;mso-height-percent:0;mso-wrap-distance-left:9pt;mso-wrap-distance-top:0;mso-wrap-distance-right:9pt;mso-wrap-distance-bottom:0;mso-position-horizontal:absolute;mso-position-horizontal-relative:text;mso-position-vertical:absolute;mso-position-vertical-relative:text;mso-width-percent:0;mso-height-percent:0;mso-width-relative:margin;mso-height-relative:margin" from="-17.55pt,-3pt" to="446.7pt,-2.25pt" o:gfxdata="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" strokecolor="#a5a5a5 [3206]" strokeweight="1.5pt">
                       <v:stroke joinstyle="miter"/>
@@ -5289,7 +5752,7 @@
                     </wp:anchor>
                   </w:drawing>
                 </mc:Choice>
-                <mc:Fallback>
+                <mc:Fallback xmlns:cx1="http://schemas.microsoft.com/office/drawing/2015/9/8/chartex">
                   <w:pict>
                     <v:rect w14:anchorId="2CD8D370" id="Rectángulo 11" o:spid="_x0000_s1026" style="position:absolute;margin-left:280.3pt;margin-top:-3.3pt;width:167.65pt;height:22.4pt;z-index:-251658241;visibility:visible;mso-wrap-style:square;mso-width-percent:0;mso-wrap-distance-left:9pt;mso-wrap-distance-top:0;mso-wrap-distance-right:9pt;mso-wrap-distance-bottom:0;mso-position-horizontal:absolute;mso-position-horizontal-relative:text;mso-position-vertical:absolute;mso-position-vertical-relative:text;mso-width-percent:0;mso-width-relative:margin;v-text-anchor:middle" o:gfxdata="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" fillcolor="#002060" stroked="f" strokeweight="1pt">
                       <v:fill color2="#002060" o:opacity2="15728f" rotate="t" angle="90" colors="0 #002060;34734f #002060;40632f #002060;45815f #072766;46531f #002060;60293f #002060;1 #002060" focus="100%" type="gradient"/>
@@ -5340,7 +5803,7 @@
                 <w:noProof/>
                 <w:color w:val="FFFFFF" w:themeColor="background1"/>
               </w:rPr>
-              <w:t>6</w:t>
+              <w:t>8</w:t>
             </w:r>
             <w:r>
               <w:rPr>
@@ -5420,7 +5883,7 @@
 </file>
 
 <file path=word/footnotes.xml><?xml version="1.0" encoding="utf-8"?>
-<w:footnotes xmlns:wpc="http://schemas.microsoft.com/office/word/2010/wordprocessingCanvas" xmlns:cx="http://schemas.microsoft.com/office/drawing/2014/chartex" xmlns:cx1="http://schemas.microsoft.com/office/drawing/2015/9/8/chartex" xmlns:mc="http://schemas.openxmlformats.org/markup-compatibility/2006" xmlns:o="urn:schemas-microsoft-com:office:office" xmlns:r="http://schemas.openxmlformats.org/officeDocument/2006/relationships" xmlns:m="http://schemas.openxmlformats.org/officeDocument/2006/math" xmlns:v="urn:schemas-microsoft-com:vml" xmlns:wp14="http://schemas.microsoft.com/office/word/2010/wordprocessingDrawing" xmlns:wp="http://schemas.openxmlformats.org/drawingml/2006/wordprocessingDrawing" xmlns:w10="urn:schemas-microsoft-com:office:word" xmlns:w="http://schemas.openxmlformats.org/wordprocessingml/2006/main" xmlns:w14="http://schemas.microsoft.com/office/word/2010/wordml" xmlns:w15="http://schemas.microsoft.com/office/word/2012/wordml" xmlns:w16se="http://schemas.microsoft.com/office/word/2015/wordml/symex" xmlns:wpg="http://schemas.microsoft.com/office/word/2010/wordprocessingGroup" xmlns:wpi="http://schemas.microsoft.com/office/word/2010/wordprocessingInk" xmlns:wne="http://schemas.microsoft.com/office/word/2006/wordml" xmlns:wps="http://schemas.microsoft.com/office/word/2010/wordprocessingShape" mc:Ignorable="w14 w15 w16se wp14">
+<w:footnotes xmlns:wpc="http://schemas.microsoft.com/office/word/2010/wordprocessingCanvas" xmlns:cx="http://schemas.microsoft.com/office/drawing/2014/chartex" xmlns:mc="http://schemas.openxmlformats.org/markup-compatibility/2006" xmlns:o="urn:schemas-microsoft-com:office:office" xmlns:r="http://schemas.openxmlformats.org/officeDocument/2006/relationships" xmlns:m="http://schemas.openxmlformats.org/officeDocument/2006/math" xmlns:v="urn:schemas-microsoft-com:vml" xmlns:wp14="http://schemas.microsoft.com/office/word/2010/wordprocessingDrawing" xmlns:wp="http://schemas.openxmlformats.org/drawingml/2006/wordprocessingDrawing" xmlns:w10="urn:schemas-microsoft-com:office:word" xmlns:w="http://schemas.openxmlformats.org/wordprocessingml/2006/main" xmlns:w14="http://schemas.microsoft.com/office/word/2010/wordml" xmlns:w15="http://schemas.microsoft.com/office/word/2012/wordml" xmlns:w16se="http://schemas.microsoft.com/office/word/2015/wordml/symex" xmlns:wpg="http://schemas.microsoft.com/office/word/2010/wordprocessingGroup" xmlns:wpi="http://schemas.microsoft.com/office/word/2010/wordprocessingInk" xmlns:wne="http://schemas.microsoft.com/office/word/2006/wordml" xmlns:wps="http://schemas.microsoft.com/office/word/2010/wordprocessingShape" mc:Ignorable="w14 w15 w16se wp14">
   <w:footnote w:type="separator" w:id="-1">
     <w:p>
       <w:pPr>
@@ -5445,7 +5908,7 @@
 </file>
 
 <file path=word/header1.xml><?xml version="1.0" encoding="utf-8"?>
-<w:hdr xmlns:wpc="http://schemas.microsoft.com/office/word/2010/wordprocessingCanvas" xmlns:cx="http://schemas.microsoft.com/office/drawing/2014/chartex" xmlns:cx1="http://schemas.microsoft.com/office/drawing/2015/9/8/chartex" xmlns:mc="http://schemas.openxmlformats.org/markup-compatibility/2006" xmlns:o="urn:schemas-microsoft-com:office:office" xmlns:r="http://schemas.openxmlformats.org/officeDocument/2006/relationships" xmlns:m="http://schemas.openxmlformats.org/officeDocument/2006/math" xmlns:v="urn:schemas-microsoft-com:vml" xmlns:wp14="http://schemas.microsoft.com/office/word/2010/wordprocessingDrawing" xmlns:wp="http://schemas.openxmlformats.org/drawingml/2006/wordprocessingDrawing" xmlns:w10="urn:schemas-microsoft-com:office:word" xmlns:w="http://schemas.openxmlformats.org/wordprocessingml/2006/main" xmlns:w14="http://schemas.microsoft.com/office/word/2010/wordml" xmlns:w15="http://schemas.microsoft.com/office/word/2012/wordml" xmlns:w16se="http://schemas.microsoft.com/office/word/2015/wordml/symex" xmlns:wpg="http://schemas.microsoft.com/office/word/2010/wordprocessingGroup" xmlns:wpi="http://schemas.microsoft.com/office/word/2010/wordprocessingInk" xmlns:wne="http://schemas.microsoft.com/office/word/2006/wordml" xmlns:wps="http://schemas.microsoft.com/office/word/2010/wordprocessingShape" mc:Ignorable="w14 w15 w16se wp14">
+<w:hdr xmlns:wpc="http://schemas.microsoft.com/office/word/2010/wordprocessingCanvas" xmlns:cx="http://schemas.microsoft.com/office/drawing/2014/chartex" xmlns:mc="http://schemas.openxmlformats.org/markup-compatibility/2006" xmlns:o="urn:schemas-microsoft-com:office:office" xmlns:r="http://schemas.openxmlformats.org/officeDocument/2006/relationships" xmlns:m="http://schemas.openxmlformats.org/officeDocument/2006/math" xmlns:v="urn:schemas-microsoft-com:vml" xmlns:wp14="http://schemas.microsoft.com/office/word/2010/wordprocessingDrawing" xmlns:wp="http://schemas.openxmlformats.org/drawingml/2006/wordprocessingDrawing" xmlns:w10="urn:schemas-microsoft-com:office:word" xmlns:w="http://schemas.openxmlformats.org/wordprocessingml/2006/main" xmlns:w14="http://schemas.microsoft.com/office/word/2010/wordml" xmlns:w15="http://schemas.microsoft.com/office/word/2012/wordml" xmlns:w16se="http://schemas.microsoft.com/office/word/2015/wordml/symex" xmlns:wpg="http://schemas.microsoft.com/office/word/2010/wordprocessingGroup" xmlns:wpi="http://schemas.microsoft.com/office/word/2010/wordprocessingInk" xmlns:wne="http://schemas.microsoft.com/office/word/2006/wordml" xmlns:wps="http://schemas.microsoft.com/office/word/2010/wordprocessingShape" mc:Ignorable="w14 w15 w16se wp14">
   <w:p>
     <w:pPr>
       <w:pStyle w:val="Encabezado"/>
@@ -5628,7 +6091,7 @@
             </wp:anchor>
           </w:drawing>
         </mc:Choice>
-        <mc:Fallback>
+        <mc:Fallback xmlns:cx1="http://schemas.microsoft.com/office/drawing/2015/9/8/chartex">
           <w:pict>
             <v:rect w14:anchorId="3FEC259C" id="Rectángulo 6" o:spid="_x0000_s1032" style="position:absolute;margin-left:179.8pt;margin-top:-1.25pt;width:318pt;height:24.45pt;z-index:251659264;visibility:visible;mso-wrap-style:square;mso-width-percent:0;mso-height-percent:0;mso-wrap-distance-left:9pt;mso-wrap-distance-top:0;mso-wrap-distance-right:9pt;mso-wrap-distance-bottom:0;mso-position-horizontal:absolute;mso-position-horizontal-relative:text;mso-position-vertical:absolute;mso-position-vertical-relative:text;mso-width-percent:0;mso-height-percent:0;mso-width-relative:margin;mso-height-relative:margin;v-text-anchor:middle" o:gfxdata="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" fillcolor="#002060" stroked="f" strokeweight="1pt">
               <v:textbox>
@@ -5810,7 +6273,7 @@
 </file>
 
 <file path=word/numbering.xml><?xml version="1.0" encoding="utf-8"?>
-<w:numbering xmlns:wpc="http://schemas.microsoft.com/office/word/2010/wordprocessingCanvas" xmlns:cx="http://schemas.microsoft.com/office/drawing/2014/chartex" xmlns:cx1="http://schemas.microsoft.com/office/drawing/2015/9/8/chartex" xmlns:mc="http://schemas.openxmlformats.org/markup-compatibility/2006" xmlns:o="urn:schemas-microsoft-com:office:office" xmlns:r="http://schemas.openxmlformats.org/officeDocument/2006/relationships" xmlns:m="http://schemas.openxmlformats.org/officeDocument/2006/math" xmlns:v="urn:schemas-microsoft-com:vml" xmlns:wp14="http://schemas.microsoft.com/office/word/2010/wordprocessingDrawing" xmlns:wp="http://schemas.openxmlformats.org/drawingml/2006/wordprocessingDrawing" xmlns:w10="urn:schemas-microsoft-com:office:word" xmlns:w="http://schemas.openxmlformats.org/wordprocessingml/2006/main" xmlns:w14="http://schemas.microsoft.com/office/word/2010/wordml" xmlns:w15="http://schemas.microsoft.com/office/word/2012/wordml" xmlns:w16se="http://schemas.microsoft.com/office/word/2015/wordml/symex" xmlns:wpg="http://schemas.microsoft.com/office/word/2010/wordprocessingGroup" xmlns:wpi="http://schemas.microsoft.com/office/word/2010/wordprocessingInk" xmlns:wne="http://schemas.microsoft.com/office/word/2006/wordml" xmlns:wps="http://schemas.microsoft.com/office/word/2010/wordprocessingShape" mc:Ignorable="w14 w15 w16se wp14">
+<w:numbering xmlns:wpc="http://schemas.microsoft.com/office/word/2010/wordprocessingCanvas" xmlns:cx="http://schemas.microsoft.com/office/drawing/2014/chartex" xmlns:mc="http://schemas.openxmlformats.org/markup-compatibility/2006" xmlns:o="urn:schemas-microsoft-com:office:office" xmlns:r="http://schemas.openxmlformats.org/officeDocument/2006/relationships" xmlns:m="http://schemas.openxmlformats.org/officeDocument/2006/math" xmlns:v="urn:schemas-microsoft-com:vml" xmlns:wp14="http://schemas.microsoft.com/office/word/2010/wordprocessingDrawing" xmlns:wp="http://schemas.openxmlformats.org/drawingml/2006/wordprocessingDrawing" xmlns:w10="urn:schemas-microsoft-com:office:word" xmlns:w="http://schemas.openxmlformats.org/wordprocessingml/2006/main" xmlns:w14="http://schemas.microsoft.com/office/word/2010/wordml" xmlns:w15="http://schemas.microsoft.com/office/word/2012/wordml" xmlns:w16se="http://schemas.microsoft.com/office/word/2015/wordml/symex" xmlns:wpg="http://schemas.microsoft.com/office/word/2010/wordprocessingGroup" xmlns:wpi="http://schemas.microsoft.com/office/word/2010/wordprocessingInk" xmlns:wne="http://schemas.microsoft.com/office/word/2006/wordml" xmlns:wps="http://schemas.microsoft.com/office/word/2010/wordprocessingShape" mc:Ignorable="w14 w15 w16se wp14">
   <w:abstractNum w:abstractNumId="0" w15:restartNumberingAfterBreak="0">
     <w:nsid w:val="33767D3B"/>
     <w:multiLevelType w:val="multilevel"/>
@@ -6426,6 +6889,14 @@
     <w:abstractNumId w:val="3"/>
   </w:num>
 </w:numbering>
+</file>
+
+<file path=word/people.xml><?xml version="1.0" encoding="utf-8"?>
+<w15:people xmlns:wpc="http://schemas.microsoft.com/office/word/2010/wordprocessingCanvas" xmlns:cx="http://schemas.microsoft.com/office/drawing/2014/chartex" xmlns:mc="http://schemas.openxmlformats.org/markup-compatibility/2006" xmlns:o="urn:schemas-microsoft-com:office:office" xmlns:r="http://schemas.openxmlformats.org/officeDocument/2006/relationships" xmlns:m="http://schemas.openxmlformats.org/officeDocument/2006/math" xmlns:v="urn:schemas-microsoft-com:vml" xmlns:wp14="http://schemas.microsoft.com/office/word/2010/wordprocessingDrawing" xmlns:wp="http://schemas.openxmlformats.org/drawingml/2006/wordprocessingDrawing" xmlns:w10="urn:schemas-microsoft-com:office:word" xmlns:w="http://schemas.openxmlformats.org/wordprocessingml/2006/main" xmlns:w14="http://schemas.microsoft.com/office/word/2010/wordml" xmlns:w15="http://schemas.microsoft.com/office/word/2012/wordml" xmlns:w16se="http://schemas.microsoft.com/office/word/2015/wordml/symex" xmlns:wpg="http://schemas.microsoft.com/office/word/2010/wordprocessingGroup" xmlns:wpi="http://schemas.microsoft.com/office/word/2010/wordprocessingInk" xmlns:wne="http://schemas.microsoft.com/office/word/2006/wordml" xmlns:wps="http://schemas.microsoft.com/office/word/2010/wordprocessingShape" mc:Ignorable="w14 w15 w16se wp14">
+  <w15:person w15:author="INAP-QA">
+    <w15:presenceInfo w15:providerId="Windows Live" w15:userId="9ae1c0a492cadcaf"/>
+  </w15:person>
+</w15:people>
 </file>
 
 <file path=word/styles.xml><?xml version="1.0" encoding="utf-8"?>
@@ -7449,7 +7920,7 @@
 </file>
 
 <file path=customXml/itemProps1.xml><?xml version="1.0" encoding="utf-8"?>
-<ds:datastoreItem xmlns:ds="http://schemas.openxmlformats.org/officeDocument/2006/customXml" ds:itemID="{F2E7956E-EB67-4B4E-941C-9DC4B52E920F}">
+<ds:datastoreItem xmlns:ds="http://schemas.openxmlformats.org/officeDocument/2006/customXml" ds:itemID="{EC78293F-A23E-4871-994F-7168CFF07C6E}">
   <ds:schemaRefs>
     <ds:schemaRef ds:uri="http://schemas.openxmlformats.org/officeDocument/2006/bibliography"/>
   </ds:schemaRefs>

</xml_diff>